<commit_message>
add dsp volume project.
</commit_message>
<xml_diff>
--- a/Chap 03-Tech/03.099-Desktop/_log/PG01-Git manual.docx
+++ b/Chap 03-Tech/03.099-Desktop/_log/PG01-Git manual.docx
@@ -2,23 +2,1659 @@
 <file path=word/document.xml><?xml version="1.0" encoding="utf-8"?>
 <w:document xmlns:wpc="http://schemas.microsoft.com/office/word/2010/wordprocessingCanvas" xmlns:mc="http://schemas.openxmlformats.org/markup-compatibility/2006" xmlns:o="urn:schemas-microsoft-com:office:office" xmlns:r="http://schemas.openxmlformats.org/officeDocument/2006/relationships" xmlns:m="http://schemas.openxmlformats.org/officeDocument/2006/math" xmlns:v="urn:schemas-microsoft-com:vml" xmlns:wp14="http://schemas.microsoft.com/office/word/2010/wordprocessingDrawing" xmlns:wp="http://schemas.openxmlformats.org/drawingml/2006/wordprocessingDrawing" xmlns:w10="urn:schemas-microsoft-com:office:word" xmlns:w="http://schemas.openxmlformats.org/wordprocessingml/2006/main" xmlns:w14="http://schemas.microsoft.com/office/word/2010/wordml" xmlns:w15="http://schemas.microsoft.com/office/word/2012/wordml" xmlns:wpg="http://schemas.microsoft.com/office/word/2010/wordprocessingGroup" xmlns:wpi="http://schemas.microsoft.com/office/word/2010/wordprocessingInk" xmlns:wne="http://schemas.microsoft.com/office/word/2006/wordml" xmlns:wps="http://schemas.microsoft.com/office/word/2010/wordprocessingShape" mc:Ignorable="w14 w15 wp14">
   <w:body>
-    <w:p>
-      <w:pPr>
-        <w:pStyle w:val="Heading1"/>
+    <w:sdt>
+      <w:sdtPr>
+        <w:id w:val="-374088027"/>
+        <w:docPartObj>
+          <w:docPartGallery w:val="Table of Contents"/>
+          <w:docPartUnique/>
+        </w:docPartObj>
+      </w:sdtPr>
+      <w:sdtEndPr>
+        <w:rPr>
+          <w:rFonts w:asciiTheme="minorHAnsi" w:eastAsiaTheme="minorEastAsia" w:hAnsiTheme="minorHAnsi" w:cstheme="minorBidi"/>
+          <w:b/>
+          <w:bCs/>
+          <w:noProof/>
+          <w:color w:val="auto"/>
+          <w:sz w:val="22"/>
+          <w:szCs w:val="22"/>
+          <w:lang w:eastAsia="zh-CN"/>
+        </w:rPr>
+      </w:sdtEndPr>
+      <w:sdtContent>
+        <w:p>
+          <w:pPr>
+            <w:pStyle w:val="TOCHeading"/>
+          </w:pPr>
+          <w:r>
+            <w:t>Contents</w:t>
+          </w:r>
+        </w:p>
+        <w:p>
+          <w:pPr>
+            <w:pStyle w:val="TOC1"/>
+            <w:tabs>
+              <w:tab w:val="left" w:pos="440"/>
+              <w:tab w:val="right" w:leader="dot" w:pos="8630"/>
+            </w:tabs>
+            <w:rPr>
+              <w:noProof/>
+            </w:rPr>
+          </w:pPr>
+          <w:r>
+            <w:rPr>
+              <w:b/>
+              <w:bCs/>
+              <w:noProof/>
+            </w:rPr>
+            <w:fldChar w:fldCharType="begin"/>
+          </w:r>
+          <w:r>
+            <w:rPr>
+              <w:b/>
+              <w:bCs/>
+              <w:noProof/>
+            </w:rPr>
+            <w:instrText xml:space="preserve"> TOC \o "1-3" \h \z \u </w:instrText>
+          </w:r>
+          <w:r>
+            <w:rPr>
+              <w:b/>
+              <w:bCs/>
+              <w:noProof/>
+            </w:rPr>
+            <w:fldChar w:fldCharType="separate"/>
+          </w:r>
+          <w:hyperlink w:anchor="_Toc521654720" w:history="1">
+            <w:r>
+              <w:rPr>
+                <w:rStyle w:val="Hyperlink"/>
+                <w:rFonts w:ascii="Arial" w:hAnsi="Arial" w:cs="Arial"/>
+                <w:b/>
+                <w:noProof/>
+              </w:rPr>
+              <w:t>1</w:t>
+            </w:r>
+            <w:r>
+              <w:rPr>
+                <w:noProof/>
+              </w:rPr>
+              <w:tab/>
+            </w:r>
+            <w:r>
+              <w:rPr>
+                <w:rStyle w:val="Hyperlink"/>
+                <w:rFonts w:ascii="Arial" w:hAnsi="Arial" w:cs="Arial" w:hint="eastAsia"/>
+                <w:b/>
+                <w:noProof/>
+              </w:rPr>
+              <w:t>常用</w:t>
+            </w:r>
+            <w:r>
+              <w:rPr>
+                <w:noProof/>
+                <w:webHidden/>
+              </w:rPr>
+              <w:tab/>
+            </w:r>
+            <w:r>
+              <w:rPr>
+                <w:noProof/>
+                <w:webHidden/>
+              </w:rPr>
+              <w:fldChar w:fldCharType="begin"/>
+            </w:r>
+            <w:r>
+              <w:rPr>
+                <w:noProof/>
+                <w:webHidden/>
+              </w:rPr>
+              <w:instrText xml:space="preserve"> PAGEREF _Toc521654720 \h </w:instrText>
+            </w:r>
+            <w:r>
+              <w:rPr>
+                <w:noProof/>
+                <w:webHidden/>
+              </w:rPr>
+            </w:r>
+            <w:r>
+              <w:rPr>
+                <w:noProof/>
+                <w:webHidden/>
+              </w:rPr>
+              <w:fldChar w:fldCharType="separate"/>
+            </w:r>
+            <w:r>
+              <w:rPr>
+                <w:noProof/>
+                <w:webHidden/>
+              </w:rPr>
+              <w:t>1</w:t>
+            </w:r>
+            <w:r>
+              <w:rPr>
+                <w:noProof/>
+                <w:webHidden/>
+              </w:rPr>
+              <w:fldChar w:fldCharType="end"/>
+            </w:r>
+          </w:hyperlink>
+        </w:p>
+        <w:p>
+          <w:pPr>
+            <w:pStyle w:val="TOC1"/>
+            <w:tabs>
+              <w:tab w:val="left" w:pos="440"/>
+              <w:tab w:val="right" w:leader="dot" w:pos="8630"/>
+            </w:tabs>
+            <w:rPr>
+              <w:noProof/>
+            </w:rPr>
+          </w:pPr>
+          <w:hyperlink w:anchor="_Toc521654721" w:history="1">
+            <w:r>
+              <w:rPr>
+                <w:rStyle w:val="Hyperlink"/>
+                <w:rFonts w:ascii="Arial" w:hAnsi="Arial" w:cs="Arial"/>
+                <w:b/>
+                <w:noProof/>
+              </w:rPr>
+              <w:t>2</w:t>
+            </w:r>
+            <w:r>
+              <w:rPr>
+                <w:noProof/>
+              </w:rPr>
+              <w:tab/>
+            </w:r>
+            <w:r>
+              <w:rPr>
+                <w:rStyle w:val="Hyperlink"/>
+                <w:rFonts w:ascii="Arial" w:hAnsi="Arial" w:cs="Arial" w:hint="eastAsia"/>
+                <w:b/>
+                <w:noProof/>
+              </w:rPr>
+              <w:t>命令</w:t>
+            </w:r>
+            <w:r>
+              <w:rPr>
+                <w:noProof/>
+                <w:webHidden/>
+              </w:rPr>
+              <w:tab/>
+            </w:r>
+            <w:r>
+              <w:rPr>
+                <w:noProof/>
+                <w:webHidden/>
+              </w:rPr>
+              <w:fldChar w:fldCharType="begin"/>
+            </w:r>
+            <w:r>
+              <w:rPr>
+                <w:noProof/>
+                <w:webHidden/>
+              </w:rPr>
+              <w:instrText xml:space="preserve"> PAGEREF _Toc521654721 \h </w:instrText>
+            </w:r>
+            <w:r>
+              <w:rPr>
+                <w:noProof/>
+                <w:webHidden/>
+              </w:rPr>
+            </w:r>
+            <w:r>
+              <w:rPr>
+                <w:noProof/>
+                <w:webHidden/>
+              </w:rPr>
+              <w:fldChar w:fldCharType="separate"/>
+            </w:r>
+            <w:r>
+              <w:rPr>
+                <w:noProof/>
+                <w:webHidden/>
+              </w:rPr>
+              <w:t>2</w:t>
+            </w:r>
+            <w:r>
+              <w:rPr>
+                <w:noProof/>
+                <w:webHidden/>
+              </w:rPr>
+              <w:fldChar w:fldCharType="end"/>
+            </w:r>
+          </w:hyperlink>
+        </w:p>
+        <w:p>
+          <w:pPr>
+            <w:pStyle w:val="TOC2"/>
+            <w:tabs>
+              <w:tab w:val="left" w:pos="880"/>
+              <w:tab w:val="right" w:leader="dot" w:pos="8630"/>
+            </w:tabs>
+            <w:rPr>
+              <w:noProof/>
+            </w:rPr>
+          </w:pPr>
+          <w:hyperlink w:anchor="_Toc521654722" w:history="1">
+            <w:r>
+              <w:rPr>
+                <w:rStyle w:val="Hyperlink"/>
+                <w:rFonts w:ascii="Arial" w:eastAsiaTheme="majorEastAsia" w:hAnsi="Arial" w:cs="Arial"/>
+                <w:noProof/>
+              </w:rPr>
+              <w:t>2.1</w:t>
+            </w:r>
+            <w:r>
+              <w:rPr>
+                <w:noProof/>
+              </w:rPr>
+              <w:tab/>
+            </w:r>
+            <w:r>
+              <w:rPr>
+                <w:rStyle w:val="Hyperlink"/>
+                <w:rFonts w:ascii="Arial" w:eastAsia="宋体" w:hAnsi="Arial" w:cs="Arial" w:hint="eastAsia"/>
+                <w:noProof/>
+              </w:rPr>
+              <w:t>新建代码库</w:t>
+            </w:r>
+            <w:r>
+              <w:rPr>
+                <w:noProof/>
+                <w:webHidden/>
+              </w:rPr>
+              <w:tab/>
+            </w:r>
+            <w:r>
+              <w:rPr>
+                <w:noProof/>
+                <w:webHidden/>
+              </w:rPr>
+              <w:fldChar w:fldCharType="begin"/>
+            </w:r>
+            <w:r>
+              <w:rPr>
+                <w:noProof/>
+                <w:webHidden/>
+              </w:rPr>
+              <w:instrText xml:space="preserve"> PAGEREF _Toc521654722 \h </w:instrText>
+            </w:r>
+            <w:r>
+              <w:rPr>
+                <w:noProof/>
+                <w:webHidden/>
+              </w:rPr>
+            </w:r>
+            <w:r>
+              <w:rPr>
+                <w:noProof/>
+                <w:webHidden/>
+              </w:rPr>
+              <w:fldChar w:fldCharType="separate"/>
+            </w:r>
+            <w:r>
+              <w:rPr>
+                <w:noProof/>
+                <w:webHidden/>
+              </w:rPr>
+              <w:t>2</w:t>
+            </w:r>
+            <w:r>
+              <w:rPr>
+                <w:noProof/>
+                <w:webHidden/>
+              </w:rPr>
+              <w:fldChar w:fldCharType="end"/>
+            </w:r>
+          </w:hyperlink>
+        </w:p>
+        <w:p>
+          <w:pPr>
+            <w:pStyle w:val="TOC2"/>
+            <w:tabs>
+              <w:tab w:val="left" w:pos="880"/>
+              <w:tab w:val="right" w:leader="dot" w:pos="8630"/>
+            </w:tabs>
+            <w:rPr>
+              <w:noProof/>
+            </w:rPr>
+          </w:pPr>
+          <w:hyperlink w:anchor="_Toc521654723" w:history="1">
+            <w:r>
+              <w:rPr>
+                <w:rStyle w:val="Hyperlink"/>
+                <w:rFonts w:ascii="Arial" w:eastAsia="宋体" w:hAnsi="Arial" w:cs="Arial"/>
+                <w:noProof/>
+              </w:rPr>
+              <w:t>2.2</w:t>
+            </w:r>
+            <w:r>
+              <w:rPr>
+                <w:noProof/>
+              </w:rPr>
+              <w:tab/>
+            </w:r>
+            <w:r>
+              <w:rPr>
+                <w:rStyle w:val="Hyperlink"/>
+                <w:rFonts w:ascii="Arial" w:eastAsia="宋体" w:hAnsi="Arial" w:cs="Arial" w:hint="eastAsia"/>
+                <w:noProof/>
+              </w:rPr>
+              <w:t>二、配置</w:t>
+            </w:r>
+            <w:r>
+              <w:rPr>
+                <w:noProof/>
+                <w:webHidden/>
+              </w:rPr>
+              <w:tab/>
+            </w:r>
+            <w:r>
+              <w:rPr>
+                <w:noProof/>
+                <w:webHidden/>
+              </w:rPr>
+              <w:fldChar w:fldCharType="begin"/>
+            </w:r>
+            <w:r>
+              <w:rPr>
+                <w:noProof/>
+                <w:webHidden/>
+              </w:rPr>
+              <w:instrText xml:space="preserve"> PAGEREF _Toc521654723 \h </w:instrText>
+            </w:r>
+            <w:r>
+              <w:rPr>
+                <w:noProof/>
+                <w:webHidden/>
+              </w:rPr>
+            </w:r>
+            <w:r>
+              <w:rPr>
+                <w:noProof/>
+                <w:webHidden/>
+              </w:rPr>
+              <w:fldChar w:fldCharType="separate"/>
+            </w:r>
+            <w:r>
+              <w:rPr>
+                <w:noProof/>
+                <w:webHidden/>
+              </w:rPr>
+              <w:t>2</w:t>
+            </w:r>
+            <w:r>
+              <w:rPr>
+                <w:noProof/>
+                <w:webHidden/>
+              </w:rPr>
+              <w:fldChar w:fldCharType="end"/>
+            </w:r>
+          </w:hyperlink>
+        </w:p>
+        <w:p>
+          <w:pPr>
+            <w:pStyle w:val="TOC2"/>
+            <w:tabs>
+              <w:tab w:val="left" w:pos="880"/>
+              <w:tab w:val="right" w:leader="dot" w:pos="8630"/>
+            </w:tabs>
+            <w:rPr>
+              <w:noProof/>
+            </w:rPr>
+          </w:pPr>
+          <w:hyperlink w:anchor="_Toc521654724" w:history="1">
+            <w:r>
+              <w:rPr>
+                <w:rStyle w:val="Hyperlink"/>
+                <w:rFonts w:ascii="Arial" w:eastAsia="宋体" w:hAnsi="Arial" w:cs="Arial"/>
+                <w:noProof/>
+              </w:rPr>
+              <w:t>2.3</w:t>
+            </w:r>
+            <w:r>
+              <w:rPr>
+                <w:noProof/>
+              </w:rPr>
+              <w:tab/>
+            </w:r>
+            <w:r>
+              <w:rPr>
+                <w:rStyle w:val="Hyperlink"/>
+                <w:rFonts w:ascii="Arial" w:eastAsia="宋体" w:hAnsi="Arial" w:cs="Arial" w:hint="eastAsia"/>
+                <w:noProof/>
+              </w:rPr>
+              <w:t>三、增加</w:t>
+            </w:r>
+            <w:r>
+              <w:rPr>
+                <w:rStyle w:val="Hyperlink"/>
+                <w:rFonts w:ascii="Arial" w:eastAsia="宋体" w:hAnsi="Arial" w:cs="Arial"/>
+                <w:noProof/>
+              </w:rPr>
+              <w:t>/</w:t>
+            </w:r>
+            <w:r>
+              <w:rPr>
+                <w:rStyle w:val="Hyperlink"/>
+                <w:rFonts w:ascii="Arial" w:eastAsia="宋体" w:hAnsi="Arial" w:cs="Arial" w:hint="eastAsia"/>
+                <w:noProof/>
+              </w:rPr>
+              <w:t>删除文件</w:t>
+            </w:r>
+            <w:r>
+              <w:rPr>
+                <w:noProof/>
+                <w:webHidden/>
+              </w:rPr>
+              <w:tab/>
+            </w:r>
+            <w:r>
+              <w:rPr>
+                <w:noProof/>
+                <w:webHidden/>
+              </w:rPr>
+              <w:fldChar w:fldCharType="begin"/>
+            </w:r>
+            <w:r>
+              <w:rPr>
+                <w:noProof/>
+                <w:webHidden/>
+              </w:rPr>
+              <w:instrText xml:space="preserve"> PAGEREF _Toc521654724 \h </w:instrText>
+            </w:r>
+            <w:r>
+              <w:rPr>
+                <w:noProof/>
+                <w:webHidden/>
+              </w:rPr>
+            </w:r>
+            <w:r>
+              <w:rPr>
+                <w:noProof/>
+                <w:webHidden/>
+              </w:rPr>
+              <w:fldChar w:fldCharType="separate"/>
+            </w:r>
+            <w:r>
+              <w:rPr>
+                <w:noProof/>
+                <w:webHidden/>
+              </w:rPr>
+              <w:t>2</w:t>
+            </w:r>
+            <w:r>
+              <w:rPr>
+                <w:noProof/>
+                <w:webHidden/>
+              </w:rPr>
+              <w:fldChar w:fldCharType="end"/>
+            </w:r>
+          </w:hyperlink>
+        </w:p>
+        <w:p>
+          <w:pPr>
+            <w:pStyle w:val="TOC2"/>
+            <w:tabs>
+              <w:tab w:val="left" w:pos="880"/>
+              <w:tab w:val="right" w:leader="dot" w:pos="8630"/>
+            </w:tabs>
+            <w:rPr>
+              <w:noProof/>
+            </w:rPr>
+          </w:pPr>
+          <w:hyperlink w:anchor="_Toc521654725" w:history="1">
+            <w:r>
+              <w:rPr>
+                <w:rStyle w:val="Hyperlink"/>
+                <w:rFonts w:ascii="Arial" w:eastAsia="宋体" w:hAnsi="Arial" w:cs="Arial"/>
+                <w:noProof/>
+              </w:rPr>
+              <w:t>2.4</w:t>
+            </w:r>
+            <w:r>
+              <w:rPr>
+                <w:noProof/>
+              </w:rPr>
+              <w:tab/>
+            </w:r>
+            <w:r>
+              <w:rPr>
+                <w:rStyle w:val="Hyperlink"/>
+                <w:rFonts w:ascii="Arial" w:eastAsia="宋体" w:hAnsi="Arial" w:cs="Arial" w:hint="eastAsia"/>
+                <w:noProof/>
+              </w:rPr>
+              <w:t>四、代码提交</w:t>
+            </w:r>
+            <w:r>
+              <w:rPr>
+                <w:noProof/>
+                <w:webHidden/>
+              </w:rPr>
+              <w:tab/>
+            </w:r>
+            <w:r>
+              <w:rPr>
+                <w:noProof/>
+                <w:webHidden/>
+              </w:rPr>
+              <w:fldChar w:fldCharType="begin"/>
+            </w:r>
+            <w:r>
+              <w:rPr>
+                <w:noProof/>
+                <w:webHidden/>
+              </w:rPr>
+              <w:instrText xml:space="preserve"> PAGEREF _Toc521654725 \h </w:instrText>
+            </w:r>
+            <w:r>
+              <w:rPr>
+                <w:noProof/>
+                <w:webHidden/>
+              </w:rPr>
+            </w:r>
+            <w:r>
+              <w:rPr>
+                <w:noProof/>
+                <w:webHidden/>
+              </w:rPr>
+              <w:fldChar w:fldCharType="separate"/>
+            </w:r>
+            <w:r>
+              <w:rPr>
+                <w:noProof/>
+                <w:webHidden/>
+              </w:rPr>
+              <w:t>3</w:t>
+            </w:r>
+            <w:r>
+              <w:rPr>
+                <w:noProof/>
+                <w:webHidden/>
+              </w:rPr>
+              <w:fldChar w:fldCharType="end"/>
+            </w:r>
+          </w:hyperlink>
+        </w:p>
+        <w:p>
+          <w:pPr>
+            <w:pStyle w:val="TOC2"/>
+            <w:tabs>
+              <w:tab w:val="left" w:pos="880"/>
+              <w:tab w:val="right" w:leader="dot" w:pos="8630"/>
+            </w:tabs>
+            <w:rPr>
+              <w:noProof/>
+            </w:rPr>
+          </w:pPr>
+          <w:hyperlink w:anchor="_Toc521654726" w:history="1">
+            <w:r>
+              <w:rPr>
+                <w:rStyle w:val="Hyperlink"/>
+                <w:rFonts w:ascii="Arial" w:eastAsia="宋体" w:hAnsi="Arial" w:cs="Arial"/>
+                <w:noProof/>
+              </w:rPr>
+              <w:t>2.5</w:t>
+            </w:r>
+            <w:r>
+              <w:rPr>
+                <w:noProof/>
+              </w:rPr>
+              <w:tab/>
+            </w:r>
+            <w:r>
+              <w:rPr>
+                <w:rStyle w:val="Hyperlink"/>
+                <w:rFonts w:ascii="Arial" w:eastAsia="宋体" w:hAnsi="Arial" w:cs="Arial" w:hint="eastAsia"/>
+                <w:noProof/>
+              </w:rPr>
+              <w:t>五、分支</w:t>
+            </w:r>
+            <w:r>
+              <w:rPr>
+                <w:noProof/>
+                <w:webHidden/>
+              </w:rPr>
+              <w:tab/>
+            </w:r>
+            <w:r>
+              <w:rPr>
+                <w:noProof/>
+                <w:webHidden/>
+              </w:rPr>
+              <w:fldChar w:fldCharType="begin"/>
+            </w:r>
+            <w:r>
+              <w:rPr>
+                <w:noProof/>
+                <w:webHidden/>
+              </w:rPr>
+              <w:instrText xml:space="preserve"> PAGEREF _Toc521654726 \h </w:instrText>
+            </w:r>
+            <w:r>
+              <w:rPr>
+                <w:noProof/>
+                <w:webHidden/>
+              </w:rPr>
+            </w:r>
+            <w:r>
+              <w:rPr>
+                <w:noProof/>
+                <w:webHidden/>
+              </w:rPr>
+              <w:fldChar w:fldCharType="separate"/>
+            </w:r>
+            <w:r>
+              <w:rPr>
+                <w:noProof/>
+                <w:webHidden/>
+              </w:rPr>
+              <w:t>3</w:t>
+            </w:r>
+            <w:r>
+              <w:rPr>
+                <w:noProof/>
+                <w:webHidden/>
+              </w:rPr>
+              <w:fldChar w:fldCharType="end"/>
+            </w:r>
+          </w:hyperlink>
+        </w:p>
+        <w:p>
+          <w:pPr>
+            <w:pStyle w:val="TOC2"/>
+            <w:tabs>
+              <w:tab w:val="left" w:pos="880"/>
+              <w:tab w:val="right" w:leader="dot" w:pos="8630"/>
+            </w:tabs>
+            <w:rPr>
+              <w:noProof/>
+            </w:rPr>
+          </w:pPr>
+          <w:hyperlink w:anchor="_Toc521654727" w:history="1">
+            <w:r>
+              <w:rPr>
+                <w:rStyle w:val="Hyperlink"/>
+                <w:rFonts w:ascii="Arial" w:eastAsia="宋体" w:hAnsi="Arial" w:cs="Arial"/>
+                <w:noProof/>
+              </w:rPr>
+              <w:t>2.6</w:t>
+            </w:r>
+            <w:r>
+              <w:rPr>
+                <w:noProof/>
+              </w:rPr>
+              <w:tab/>
+            </w:r>
+            <w:r>
+              <w:rPr>
+                <w:rStyle w:val="Hyperlink"/>
+                <w:rFonts w:ascii="Arial" w:eastAsia="宋体" w:hAnsi="Arial" w:cs="Arial" w:hint="eastAsia"/>
+                <w:noProof/>
+              </w:rPr>
+              <w:t>六、标签</w:t>
+            </w:r>
+            <w:r>
+              <w:rPr>
+                <w:noProof/>
+                <w:webHidden/>
+              </w:rPr>
+              <w:tab/>
+            </w:r>
+            <w:r>
+              <w:rPr>
+                <w:noProof/>
+                <w:webHidden/>
+              </w:rPr>
+              <w:fldChar w:fldCharType="begin"/>
+            </w:r>
+            <w:r>
+              <w:rPr>
+                <w:noProof/>
+                <w:webHidden/>
+              </w:rPr>
+              <w:instrText xml:space="preserve"> PAGEREF _Toc521654727 \h </w:instrText>
+            </w:r>
+            <w:r>
+              <w:rPr>
+                <w:noProof/>
+                <w:webHidden/>
+              </w:rPr>
+            </w:r>
+            <w:r>
+              <w:rPr>
+                <w:noProof/>
+                <w:webHidden/>
+              </w:rPr>
+              <w:fldChar w:fldCharType="separate"/>
+            </w:r>
+            <w:r>
+              <w:rPr>
+                <w:noProof/>
+                <w:webHidden/>
+              </w:rPr>
+              <w:t>4</w:t>
+            </w:r>
+            <w:r>
+              <w:rPr>
+                <w:noProof/>
+                <w:webHidden/>
+              </w:rPr>
+              <w:fldChar w:fldCharType="end"/>
+            </w:r>
+          </w:hyperlink>
+        </w:p>
+        <w:p>
+          <w:pPr>
+            <w:pStyle w:val="TOC2"/>
+            <w:tabs>
+              <w:tab w:val="left" w:pos="880"/>
+              <w:tab w:val="right" w:leader="dot" w:pos="8630"/>
+            </w:tabs>
+            <w:rPr>
+              <w:noProof/>
+            </w:rPr>
+          </w:pPr>
+          <w:hyperlink w:anchor="_Toc521654728" w:history="1">
+            <w:r>
+              <w:rPr>
+                <w:rStyle w:val="Hyperlink"/>
+                <w:rFonts w:ascii="Arial" w:eastAsia="宋体" w:hAnsi="Arial" w:cs="Arial"/>
+                <w:noProof/>
+              </w:rPr>
+              <w:t>2.7</w:t>
+            </w:r>
+            <w:r>
+              <w:rPr>
+                <w:noProof/>
+              </w:rPr>
+              <w:tab/>
+            </w:r>
+            <w:r>
+              <w:rPr>
+                <w:rStyle w:val="Hyperlink"/>
+                <w:rFonts w:ascii="Arial" w:eastAsia="宋体" w:hAnsi="Arial" w:cs="Arial" w:hint="eastAsia"/>
+                <w:noProof/>
+              </w:rPr>
+              <w:t>七、查看信息</w:t>
+            </w:r>
+            <w:r>
+              <w:rPr>
+                <w:noProof/>
+                <w:webHidden/>
+              </w:rPr>
+              <w:tab/>
+            </w:r>
+            <w:r>
+              <w:rPr>
+                <w:noProof/>
+                <w:webHidden/>
+              </w:rPr>
+              <w:fldChar w:fldCharType="begin"/>
+            </w:r>
+            <w:r>
+              <w:rPr>
+                <w:noProof/>
+                <w:webHidden/>
+              </w:rPr>
+              <w:instrText xml:space="preserve"> PAGEREF _Toc521654728 \h </w:instrText>
+            </w:r>
+            <w:r>
+              <w:rPr>
+                <w:noProof/>
+                <w:webHidden/>
+              </w:rPr>
+            </w:r>
+            <w:r>
+              <w:rPr>
+                <w:noProof/>
+                <w:webHidden/>
+              </w:rPr>
+              <w:fldChar w:fldCharType="separate"/>
+            </w:r>
+            <w:r>
+              <w:rPr>
+                <w:noProof/>
+                <w:webHidden/>
+              </w:rPr>
+              <w:t>5</w:t>
+            </w:r>
+            <w:r>
+              <w:rPr>
+                <w:noProof/>
+                <w:webHidden/>
+              </w:rPr>
+              <w:fldChar w:fldCharType="end"/>
+            </w:r>
+          </w:hyperlink>
+        </w:p>
+        <w:p>
+          <w:pPr>
+            <w:pStyle w:val="TOC2"/>
+            <w:tabs>
+              <w:tab w:val="left" w:pos="880"/>
+              <w:tab w:val="right" w:leader="dot" w:pos="8630"/>
+            </w:tabs>
+            <w:rPr>
+              <w:noProof/>
+            </w:rPr>
+          </w:pPr>
+          <w:hyperlink w:anchor="_Toc521654729" w:history="1">
+            <w:r>
+              <w:rPr>
+                <w:rStyle w:val="Hyperlink"/>
+                <w:rFonts w:ascii="Arial" w:eastAsia="宋体" w:hAnsi="Arial" w:cs="Arial"/>
+                <w:noProof/>
+              </w:rPr>
+              <w:t>2.8</w:t>
+            </w:r>
+            <w:r>
+              <w:rPr>
+                <w:noProof/>
+              </w:rPr>
+              <w:tab/>
+            </w:r>
+            <w:r>
+              <w:rPr>
+                <w:rStyle w:val="Hyperlink"/>
+                <w:rFonts w:ascii="Arial" w:eastAsia="宋体" w:hAnsi="Arial" w:cs="Arial" w:hint="eastAsia"/>
+                <w:noProof/>
+              </w:rPr>
+              <w:t>八、远程同步</w:t>
+            </w:r>
+            <w:r>
+              <w:rPr>
+                <w:noProof/>
+                <w:webHidden/>
+              </w:rPr>
+              <w:tab/>
+            </w:r>
+            <w:r>
+              <w:rPr>
+                <w:noProof/>
+                <w:webHidden/>
+              </w:rPr>
+              <w:fldChar w:fldCharType="begin"/>
+            </w:r>
+            <w:r>
+              <w:rPr>
+                <w:noProof/>
+                <w:webHidden/>
+              </w:rPr>
+              <w:instrText xml:space="preserve"> PAGEREF _Toc521654729 \h </w:instrText>
+            </w:r>
+            <w:r>
+              <w:rPr>
+                <w:noProof/>
+                <w:webHidden/>
+              </w:rPr>
+            </w:r>
+            <w:r>
+              <w:rPr>
+                <w:noProof/>
+                <w:webHidden/>
+              </w:rPr>
+              <w:fldChar w:fldCharType="separate"/>
+            </w:r>
+            <w:r>
+              <w:rPr>
+                <w:noProof/>
+                <w:webHidden/>
+              </w:rPr>
+              <w:t>6</w:t>
+            </w:r>
+            <w:r>
+              <w:rPr>
+                <w:noProof/>
+                <w:webHidden/>
+              </w:rPr>
+              <w:fldChar w:fldCharType="end"/>
+            </w:r>
+          </w:hyperlink>
+        </w:p>
+        <w:p>
+          <w:pPr>
+            <w:pStyle w:val="TOC2"/>
+            <w:tabs>
+              <w:tab w:val="left" w:pos="880"/>
+              <w:tab w:val="right" w:leader="dot" w:pos="8630"/>
+            </w:tabs>
+            <w:rPr>
+              <w:noProof/>
+            </w:rPr>
+          </w:pPr>
+          <w:hyperlink w:anchor="_Toc521654730" w:history="1">
+            <w:r>
+              <w:rPr>
+                <w:rStyle w:val="Hyperlink"/>
+                <w:rFonts w:ascii="Arial" w:eastAsia="宋体" w:hAnsi="Arial" w:cs="Arial"/>
+                <w:noProof/>
+              </w:rPr>
+              <w:t>2.9</w:t>
+            </w:r>
+            <w:r>
+              <w:rPr>
+                <w:noProof/>
+              </w:rPr>
+              <w:tab/>
+            </w:r>
+            <w:r>
+              <w:rPr>
+                <w:rStyle w:val="Hyperlink"/>
+                <w:rFonts w:ascii="Arial" w:eastAsia="宋体" w:hAnsi="Arial" w:cs="Arial" w:hint="eastAsia"/>
+                <w:noProof/>
+              </w:rPr>
+              <w:t>九、撤销</w:t>
+            </w:r>
+            <w:r>
+              <w:rPr>
+                <w:noProof/>
+                <w:webHidden/>
+              </w:rPr>
+              <w:tab/>
+            </w:r>
+            <w:r>
+              <w:rPr>
+                <w:noProof/>
+                <w:webHidden/>
+              </w:rPr>
+              <w:fldChar w:fldCharType="begin"/>
+            </w:r>
+            <w:r>
+              <w:rPr>
+                <w:noProof/>
+                <w:webHidden/>
+              </w:rPr>
+              <w:instrText xml:space="preserve"> PAGEREF _Toc521654730 \h </w:instrText>
+            </w:r>
+            <w:r>
+              <w:rPr>
+                <w:noProof/>
+                <w:webHidden/>
+              </w:rPr>
+            </w:r>
+            <w:r>
+              <w:rPr>
+                <w:noProof/>
+                <w:webHidden/>
+              </w:rPr>
+              <w:fldChar w:fldCharType="separate"/>
+            </w:r>
+            <w:r>
+              <w:rPr>
+                <w:noProof/>
+                <w:webHidden/>
+              </w:rPr>
+              <w:t>7</w:t>
+            </w:r>
+            <w:r>
+              <w:rPr>
+                <w:noProof/>
+                <w:webHidden/>
+              </w:rPr>
+              <w:fldChar w:fldCharType="end"/>
+            </w:r>
+          </w:hyperlink>
+        </w:p>
+        <w:p>
+          <w:pPr>
+            <w:pStyle w:val="TOC2"/>
+            <w:tabs>
+              <w:tab w:val="left" w:pos="1100"/>
+              <w:tab w:val="right" w:leader="dot" w:pos="8630"/>
+            </w:tabs>
+            <w:rPr>
+              <w:noProof/>
+            </w:rPr>
+          </w:pPr>
+          <w:hyperlink w:anchor="_Toc521654731" w:history="1">
+            <w:r>
+              <w:rPr>
+                <w:rStyle w:val="Hyperlink"/>
+                <w:rFonts w:ascii="Arial" w:eastAsia="宋体" w:hAnsi="Arial" w:cs="Arial"/>
+                <w:noProof/>
+              </w:rPr>
+              <w:t>2.10</w:t>
+            </w:r>
+            <w:r>
+              <w:rPr>
+                <w:noProof/>
+              </w:rPr>
+              <w:tab/>
+            </w:r>
+            <w:r>
+              <w:rPr>
+                <w:rStyle w:val="Hyperlink"/>
+                <w:rFonts w:ascii="Arial" w:eastAsia="宋体" w:hAnsi="Arial" w:cs="Arial" w:hint="eastAsia"/>
+                <w:noProof/>
+              </w:rPr>
+              <w:t>十、其他</w:t>
+            </w:r>
+            <w:r>
+              <w:rPr>
+                <w:noProof/>
+                <w:webHidden/>
+              </w:rPr>
+              <w:tab/>
+            </w:r>
+            <w:r>
+              <w:rPr>
+                <w:noProof/>
+                <w:webHidden/>
+              </w:rPr>
+              <w:fldChar w:fldCharType="begin"/>
+            </w:r>
+            <w:r>
+              <w:rPr>
+                <w:noProof/>
+                <w:webHidden/>
+              </w:rPr>
+              <w:instrText xml:space="preserve"> PAGEREF _Toc521654731 \h </w:instrText>
+            </w:r>
+            <w:r>
+              <w:rPr>
+                <w:noProof/>
+                <w:webHidden/>
+              </w:rPr>
+            </w:r>
+            <w:r>
+              <w:rPr>
+                <w:noProof/>
+                <w:webHidden/>
+              </w:rPr>
+              <w:fldChar w:fldCharType="separate"/>
+            </w:r>
+            <w:r>
+              <w:rPr>
+                <w:noProof/>
+                <w:webHidden/>
+              </w:rPr>
+              <w:t>7</w:t>
+            </w:r>
+            <w:r>
+              <w:rPr>
+                <w:noProof/>
+                <w:webHidden/>
+              </w:rPr>
+              <w:fldChar w:fldCharType="end"/>
+            </w:r>
+          </w:hyperlink>
+        </w:p>
+        <w:p>
+          <w:pPr>
+            <w:pStyle w:val="TOC1"/>
+            <w:tabs>
+              <w:tab w:val="left" w:pos="440"/>
+              <w:tab w:val="right" w:leader="dot" w:pos="8630"/>
+            </w:tabs>
+            <w:rPr>
+              <w:noProof/>
+            </w:rPr>
+          </w:pPr>
+          <w:hyperlink w:anchor="_Toc521654732" w:history="1">
+            <w:r>
+              <w:rPr>
+                <w:rStyle w:val="Hyperlink"/>
+                <w:rFonts w:ascii="Arial" w:hAnsi="Arial" w:cs="Arial"/>
+                <w:b/>
+                <w:noProof/>
+              </w:rPr>
+              <w:t>3</w:t>
+            </w:r>
+            <w:r>
+              <w:rPr>
+                <w:noProof/>
+              </w:rPr>
+              <w:tab/>
+            </w:r>
+            <w:r>
+              <w:rPr>
+                <w:rStyle w:val="Hyperlink"/>
+                <w:rFonts w:ascii="Arial" w:hAnsi="Arial" w:cs="Arial" w:hint="eastAsia"/>
+                <w:b/>
+                <w:noProof/>
+              </w:rPr>
+              <w:t>原理图</w:t>
+            </w:r>
+            <w:r>
+              <w:rPr>
+                <w:noProof/>
+                <w:webHidden/>
+              </w:rPr>
+              <w:tab/>
+            </w:r>
+            <w:r>
+              <w:rPr>
+                <w:noProof/>
+                <w:webHidden/>
+              </w:rPr>
+              <w:fldChar w:fldCharType="begin"/>
+            </w:r>
+            <w:r>
+              <w:rPr>
+                <w:noProof/>
+                <w:webHidden/>
+              </w:rPr>
+              <w:instrText xml:space="preserve"> PAGEREF _Toc521654732 \h </w:instrText>
+            </w:r>
+            <w:r>
+              <w:rPr>
+                <w:noProof/>
+                <w:webHidden/>
+              </w:rPr>
+            </w:r>
+            <w:r>
+              <w:rPr>
+                <w:noProof/>
+                <w:webHidden/>
+              </w:rPr>
+              <w:fldChar w:fldCharType="separate"/>
+            </w:r>
+            <w:r>
+              <w:rPr>
+                <w:noProof/>
+                <w:webHidden/>
+              </w:rPr>
+              <w:t>9</w:t>
+            </w:r>
+            <w:r>
+              <w:rPr>
+                <w:noProof/>
+                <w:webHidden/>
+              </w:rPr>
+              <w:fldChar w:fldCharType="end"/>
+            </w:r>
+          </w:hyperlink>
+        </w:p>
+        <w:p>
+          <w:pPr>
+            <w:pStyle w:val="TOC2"/>
+            <w:tabs>
+              <w:tab w:val="left" w:pos="880"/>
+              <w:tab w:val="right" w:leader="dot" w:pos="8630"/>
+            </w:tabs>
+            <w:rPr>
+              <w:noProof/>
+            </w:rPr>
+          </w:pPr>
+          <w:hyperlink w:anchor="_Toc521654733" w:history="1">
+            <w:r>
+              <w:rPr>
+                <w:rStyle w:val="Hyperlink"/>
+                <w:rFonts w:ascii="Arial" w:eastAsia="宋体" w:hAnsi="Arial" w:cs="Arial"/>
+                <w:noProof/>
+              </w:rPr>
+              <w:t>3.1</w:t>
+            </w:r>
+            <w:r>
+              <w:rPr>
+                <w:noProof/>
+              </w:rPr>
+              <w:tab/>
+            </w:r>
+            <w:r>
+              <w:rPr>
+                <w:rStyle w:val="Hyperlink"/>
+                <w:rFonts w:eastAsia="宋体" w:hint="eastAsia"/>
+                <w:noProof/>
+              </w:rPr>
+              <w:t>本地仓库构成</w:t>
+            </w:r>
+            <w:r>
+              <w:rPr>
+                <w:noProof/>
+                <w:webHidden/>
+              </w:rPr>
+              <w:tab/>
+            </w:r>
+            <w:r>
+              <w:rPr>
+                <w:noProof/>
+                <w:webHidden/>
+              </w:rPr>
+              <w:fldChar w:fldCharType="begin"/>
+            </w:r>
+            <w:r>
+              <w:rPr>
+                <w:noProof/>
+                <w:webHidden/>
+              </w:rPr>
+              <w:instrText xml:space="preserve"> PAGEREF _Toc521654733 \h </w:instrText>
+            </w:r>
+            <w:r>
+              <w:rPr>
+                <w:noProof/>
+                <w:webHidden/>
+              </w:rPr>
+            </w:r>
+            <w:r>
+              <w:rPr>
+                <w:noProof/>
+                <w:webHidden/>
+              </w:rPr>
+              <w:fldChar w:fldCharType="separate"/>
+            </w:r>
+            <w:r>
+              <w:rPr>
+                <w:noProof/>
+                <w:webHidden/>
+              </w:rPr>
+              <w:t>9</w:t>
+            </w:r>
+            <w:r>
+              <w:rPr>
+                <w:noProof/>
+                <w:webHidden/>
+              </w:rPr>
+              <w:fldChar w:fldCharType="end"/>
+            </w:r>
+          </w:hyperlink>
+        </w:p>
+        <w:p>
+          <w:pPr>
+            <w:pStyle w:val="TOC2"/>
+            <w:tabs>
+              <w:tab w:val="left" w:pos="880"/>
+              <w:tab w:val="right" w:leader="dot" w:pos="8630"/>
+            </w:tabs>
+            <w:rPr>
+              <w:noProof/>
+            </w:rPr>
+          </w:pPr>
+          <w:hyperlink w:anchor="_Toc521654734" w:history="1">
+            <w:r>
+              <w:rPr>
+                <w:rStyle w:val="Hyperlink"/>
+                <w:rFonts w:ascii="Arial" w:eastAsia="宋体" w:hAnsi="Arial" w:cs="Arial"/>
+                <w:noProof/>
+              </w:rPr>
+              <w:t>3.2</w:t>
+            </w:r>
+            <w:r>
+              <w:rPr>
+                <w:noProof/>
+              </w:rPr>
+              <w:tab/>
+            </w:r>
+            <w:r>
+              <w:rPr>
+                <w:rStyle w:val="Hyperlink"/>
+                <w:rFonts w:eastAsia="宋体" w:hint="eastAsia"/>
+                <w:noProof/>
+              </w:rPr>
+              <w:t>本地仓库文件状态流转</w:t>
+            </w:r>
+            <w:r>
+              <w:rPr>
+                <w:noProof/>
+                <w:webHidden/>
+              </w:rPr>
+              <w:tab/>
+            </w:r>
+            <w:r>
+              <w:rPr>
+                <w:noProof/>
+                <w:webHidden/>
+              </w:rPr>
+              <w:fldChar w:fldCharType="begin"/>
+            </w:r>
+            <w:r>
+              <w:rPr>
+                <w:noProof/>
+                <w:webHidden/>
+              </w:rPr>
+              <w:instrText xml:space="preserve"> PAGEREF _Toc521654734 \h </w:instrText>
+            </w:r>
+            <w:r>
+              <w:rPr>
+                <w:noProof/>
+                <w:webHidden/>
+              </w:rPr>
+            </w:r>
+            <w:r>
+              <w:rPr>
+                <w:noProof/>
+                <w:webHidden/>
+              </w:rPr>
+              <w:fldChar w:fldCharType="separate"/>
+            </w:r>
+            <w:r>
+              <w:rPr>
+                <w:noProof/>
+                <w:webHidden/>
+              </w:rPr>
+              <w:t>9</w:t>
+            </w:r>
+            <w:r>
+              <w:rPr>
+                <w:noProof/>
+                <w:webHidden/>
+              </w:rPr>
+              <w:fldChar w:fldCharType="end"/>
+            </w:r>
+          </w:hyperlink>
+        </w:p>
+        <w:p>
+          <w:pPr>
+            <w:pStyle w:val="TOC2"/>
+            <w:tabs>
+              <w:tab w:val="left" w:pos="880"/>
+              <w:tab w:val="right" w:leader="dot" w:pos="8630"/>
+            </w:tabs>
+            <w:rPr>
+              <w:noProof/>
+            </w:rPr>
+          </w:pPr>
+          <w:hyperlink w:anchor="_Toc521654735" w:history="1">
+            <w:r>
+              <w:rPr>
+                <w:rStyle w:val="Hyperlink"/>
+                <w:rFonts w:eastAsia="宋体"/>
+                <w:noProof/>
+              </w:rPr>
+              <w:t>3.3</w:t>
+            </w:r>
+            <w:r>
+              <w:rPr>
+                <w:noProof/>
+              </w:rPr>
+              <w:tab/>
+            </w:r>
+            <w:r>
+              <w:rPr>
+                <w:rStyle w:val="Hyperlink"/>
+                <w:rFonts w:eastAsia="宋体" w:hint="eastAsia"/>
+                <w:noProof/>
+              </w:rPr>
+              <w:t>远程操作管理</w:t>
+            </w:r>
+            <w:r>
+              <w:rPr>
+                <w:noProof/>
+                <w:webHidden/>
+              </w:rPr>
+              <w:tab/>
+            </w:r>
+            <w:r>
+              <w:rPr>
+                <w:noProof/>
+                <w:webHidden/>
+              </w:rPr>
+              <w:fldChar w:fldCharType="begin"/>
+            </w:r>
+            <w:r>
+              <w:rPr>
+                <w:noProof/>
+                <w:webHidden/>
+              </w:rPr>
+              <w:instrText xml:space="preserve"> PAGEREF _Toc521654735 \h </w:instrText>
+            </w:r>
+            <w:r>
+              <w:rPr>
+                <w:noProof/>
+                <w:webHidden/>
+              </w:rPr>
+            </w:r>
+            <w:r>
+              <w:rPr>
+                <w:noProof/>
+                <w:webHidden/>
+              </w:rPr>
+              <w:fldChar w:fldCharType="separate"/>
+            </w:r>
+            <w:r>
+              <w:rPr>
+                <w:noProof/>
+                <w:webHidden/>
+              </w:rPr>
+              <w:t>9</w:t>
+            </w:r>
+            <w:r>
+              <w:rPr>
+                <w:noProof/>
+                <w:webHidden/>
+              </w:rPr>
+              <w:fldChar w:fldCharType="end"/>
+            </w:r>
+          </w:hyperlink>
+        </w:p>
+        <w:p>
+          <w:pPr>
+            <w:pStyle w:val="TOC2"/>
+            <w:tabs>
+              <w:tab w:val="left" w:pos="880"/>
+              <w:tab w:val="right" w:leader="dot" w:pos="8630"/>
+            </w:tabs>
+            <w:rPr>
+              <w:noProof/>
+            </w:rPr>
+          </w:pPr>
+          <w:hyperlink w:anchor="_Toc521654736" w:history="1">
+            <w:r>
+              <w:rPr>
+                <w:rStyle w:val="Hyperlink"/>
+                <w:rFonts w:eastAsia="宋体"/>
+                <w:noProof/>
+              </w:rPr>
+              <w:t>3.4</w:t>
+            </w:r>
+            <w:r>
+              <w:rPr>
+                <w:noProof/>
+              </w:rPr>
+              <w:tab/>
+            </w:r>
+            <w:r>
+              <w:rPr>
+                <w:rStyle w:val="Hyperlink"/>
+                <w:rFonts w:eastAsia="宋体" w:hint="eastAsia"/>
+                <w:noProof/>
+              </w:rPr>
+              <w:t>使用规范流程</w:t>
+            </w:r>
+            <w:r>
+              <w:rPr>
+                <w:noProof/>
+                <w:webHidden/>
+              </w:rPr>
+              <w:tab/>
+            </w:r>
+            <w:r>
+              <w:rPr>
+                <w:noProof/>
+                <w:webHidden/>
+              </w:rPr>
+              <w:fldChar w:fldCharType="begin"/>
+            </w:r>
+            <w:r>
+              <w:rPr>
+                <w:noProof/>
+                <w:webHidden/>
+              </w:rPr>
+              <w:instrText xml:space="preserve"> PAGEREF _Toc521654736 \h </w:instrText>
+            </w:r>
+            <w:r>
+              <w:rPr>
+                <w:noProof/>
+                <w:webHidden/>
+              </w:rPr>
+            </w:r>
+            <w:r>
+              <w:rPr>
+                <w:noProof/>
+                <w:webHidden/>
+              </w:rPr>
+              <w:fldChar w:fldCharType="separate"/>
+            </w:r>
+            <w:r>
+              <w:rPr>
+                <w:noProof/>
+                <w:webHidden/>
+              </w:rPr>
+              <w:t>10</w:t>
+            </w:r>
+            <w:r>
+              <w:rPr>
+                <w:noProof/>
+                <w:webHidden/>
+              </w:rPr>
+              <w:fldChar w:fldCharType="end"/>
+            </w:r>
+          </w:hyperlink>
+        </w:p>
+        <w:p>
+          <w:pPr>
+            <w:pStyle w:val="TOC2"/>
+            <w:tabs>
+              <w:tab w:val="left" w:pos="880"/>
+              <w:tab w:val="right" w:leader="dot" w:pos="8630"/>
+            </w:tabs>
+            <w:rPr>
+              <w:noProof/>
+            </w:rPr>
+          </w:pPr>
+          <w:hyperlink w:anchor="_Toc521654737" w:history="1">
+            <w:r>
+              <w:rPr>
+                <w:rStyle w:val="Hyperlink"/>
+                <w:rFonts w:eastAsia="宋体"/>
+                <w:noProof/>
+              </w:rPr>
+              <w:t>3.5</w:t>
+            </w:r>
+            <w:r>
+              <w:rPr>
+                <w:noProof/>
+              </w:rPr>
+              <w:tab/>
+            </w:r>
+            <w:r>
+              <w:rPr>
+                <w:rStyle w:val="Hyperlink"/>
+                <w:rFonts w:eastAsia="宋体" w:hint="eastAsia"/>
+                <w:noProof/>
+              </w:rPr>
+              <w:t>分支模型</w:t>
+            </w:r>
+            <w:r>
+              <w:rPr>
+                <w:noProof/>
+                <w:webHidden/>
+              </w:rPr>
+              <w:tab/>
+            </w:r>
+            <w:r>
+              <w:rPr>
+                <w:noProof/>
+                <w:webHidden/>
+              </w:rPr>
+              <w:fldChar w:fldCharType="begin"/>
+            </w:r>
+            <w:r>
+              <w:rPr>
+                <w:noProof/>
+                <w:webHidden/>
+              </w:rPr>
+              <w:instrText xml:space="preserve"> PAGEREF _Toc521654737 \h </w:instrText>
+            </w:r>
+            <w:r>
+              <w:rPr>
+                <w:noProof/>
+                <w:webHidden/>
+              </w:rPr>
+            </w:r>
+            <w:r>
+              <w:rPr>
+                <w:noProof/>
+                <w:webHidden/>
+              </w:rPr>
+              <w:fldChar w:fldCharType="separate"/>
+            </w:r>
+            <w:r>
+              <w:rPr>
+                <w:noProof/>
+                <w:webHidden/>
+              </w:rPr>
+              <w:t>11</w:t>
+            </w:r>
+            <w:r>
+              <w:rPr>
+                <w:noProof/>
+                <w:webHidden/>
+              </w:rPr>
+              <w:fldChar w:fldCharType="end"/>
+            </w:r>
+          </w:hyperlink>
+        </w:p>
+        <w:p>
+          <w:r>
+            <w:rPr>
+              <w:b/>
+              <w:bCs/>
+              <w:noProof/>
+            </w:rPr>
+            <w:fldChar w:fldCharType="end"/>
+          </w:r>
+        </w:p>
+      </w:sdtContent>
+    </w:sdt>
+    <w:p>
+      <w:pPr>
         <w:rPr>
           <w:rFonts w:ascii="Arial" w:hAnsi="Arial" w:cs="Arial"/>
           <w:b/>
           <w:color w:val="000000" w:themeColor="text1"/>
         </w:rPr>
       </w:pPr>
-      <w:r>
+    </w:p>
+    <w:p>
+      <w:pPr>
         <w:rPr>
           <w:rFonts w:ascii="Arial" w:hAnsi="Arial" w:cs="Arial"/>
           <w:b/>
           <w:color w:val="000000" w:themeColor="text1"/>
         </w:rPr>
+      </w:pPr>
+      <w:r>
+        <w:rPr>
+          <w:rFonts w:ascii="Arial" w:hAnsi="Arial" w:cs="Arial"/>
+          <w:b/>
+          <w:color w:val="000000" w:themeColor="text1"/>
+        </w:rPr>
+        <w:br w:type="page"/>
+      </w:r>
+    </w:p>
+    <w:p>
+      <w:pPr>
+        <w:rPr>
+          <w:rFonts w:ascii="Arial" w:hAnsi="Arial" w:cs="Arial"/>
+          <w:b/>
+          <w:color w:val="000000" w:themeColor="text1"/>
+        </w:rPr>
+      </w:pPr>
+    </w:p>
+    <w:p>
+      <w:pPr>
+        <w:pStyle w:val="Heading1"/>
+        <w:rPr>
+          <w:rFonts w:ascii="Arial" w:hAnsi="Arial" w:cs="Arial"/>
+          <w:b/>
+          <w:color w:val="000000" w:themeColor="text1"/>
+        </w:rPr>
+      </w:pPr>
+      <w:bookmarkStart w:id="0" w:name="_Toc521654720"/>
+      <w:r>
+        <w:rPr>
+          <w:rFonts w:ascii="Arial" w:hAnsi="Arial" w:cs="Arial"/>
+          <w:b/>
+          <w:color w:val="000000" w:themeColor="text1"/>
+        </w:rPr>
         <w:t>常用</w:t>
       </w:r>
+      <w:bookmarkEnd w:id="0"/>
     </w:p>
     <w:p>
       <w:pPr>
@@ -1284,7 +2920,7 @@
         </w:rPr>
         <w:drawing>
           <wp:inline distT="0" distB="0" distL="0" distR="0" wp14:anchorId="1656FEB0" wp14:editId="227552AC">
-            <wp:extent cx="5397276" cy="2883384"/>
+            <wp:extent cx="5396370" cy="2882900"/>
             <wp:effectExtent l="0" t="0" r="0" b="0"/>
             <wp:docPr id="1" name="Picture 1" descr="这里写图片描述"/>
             <wp:cNvGraphicFramePr>
@@ -1300,7 +2936,7 @@
                     </pic:cNvPicPr>
                   </pic:nvPicPr>
                   <pic:blipFill>
-                    <a:blip r:embed="rId7">
+                    <a:blip r:embed="rId8">
                       <a:extLst>
                         <a:ext uri="{28A0092B-C50C-407E-A947-70E740481C1C}">
                           <a14:useLocalDpi xmlns:a14="http://schemas.microsoft.com/office/drawing/2010/main" val="0"/>
@@ -1315,7 +2951,7 @@
                   <pic:spPr bwMode="auto">
                     <a:xfrm>
                       <a:off x="0" y="0"/>
-                      <a:ext cx="5547738" cy="2963765"/>
+                      <a:ext cx="5560480" cy="2970573"/>
                     </a:xfrm>
                     <a:prstGeom prst="rect">
                       <a:avLst/>
@@ -1339,6 +2975,8 @@
         </w:rPr>
         <w:br/>
       </w:r>
+      <w:bookmarkStart w:id="1" w:name="_GoBack"/>
+      <w:bookmarkEnd w:id="1"/>
     </w:p>
     <w:p>
       <w:pPr>
@@ -1634,8 +3272,8 @@
           <w:szCs w:val="36"/>
         </w:rPr>
       </w:pPr>
-      <w:bookmarkStart w:id="0" w:name="t0"/>
-      <w:bookmarkEnd w:id="0"/>
+      <w:bookmarkStart w:id="2" w:name="t0"/>
+      <w:bookmarkEnd w:id="2"/>
       <w:r>
         <w:rPr>
           <w:rFonts w:ascii="Arial" w:eastAsia="宋体" w:hAnsi="Arial" w:cs="Arial"/>
@@ -1656,6 +3294,7 @@
           <w:color w:val="000000" w:themeColor="text1"/>
         </w:rPr>
       </w:pPr>
+      <w:bookmarkStart w:id="3" w:name="_Toc521654721"/>
       <w:r>
         <w:rPr>
           <w:rFonts w:ascii="Arial" w:hAnsi="Arial" w:cs="Arial"/>
@@ -1665,6 +3304,7 @@
         <w:lastRenderedPageBreak/>
         <w:t>命令</w:t>
       </w:r>
+      <w:bookmarkEnd w:id="3"/>
     </w:p>
     <w:p>
       <w:pPr>
@@ -1676,6 +3316,7 @@
           <w:szCs w:val="28"/>
         </w:rPr>
       </w:pPr>
+      <w:bookmarkStart w:id="4" w:name="_Toc521654722"/>
       <w:r>
         <w:rPr>
           <w:rFonts w:ascii="Arial" w:eastAsia="宋体" w:hAnsi="Arial" w:cs="Arial"/>
@@ -1684,6 +3325,7 @@
         </w:rPr>
         <w:t>新建代码库</w:t>
       </w:r>
+      <w:bookmarkEnd w:id="4"/>
     </w:p>
     <w:p>
       <w:pPr>
@@ -2294,7 +3936,7 @@
         </w:rPr>
         <w:t xml:space="preserve"> clone </w:t>
       </w:r>
-      <w:hyperlink r:id="rId8" w:history="1">
+      <w:hyperlink r:id="rId9" w:history="1">
         <w:r>
           <w:rPr>
             <w:rFonts w:ascii="Arial" w:hAnsi="Arial" w:cs="Arial"/>
@@ -2337,8 +3979,9 @@
           <w:szCs w:val="28"/>
         </w:rPr>
       </w:pPr>
-      <w:bookmarkStart w:id="1" w:name="t1"/>
-      <w:bookmarkEnd w:id="1"/>
+      <w:bookmarkStart w:id="5" w:name="t1"/>
+      <w:bookmarkStart w:id="6" w:name="_Toc521654723"/>
+      <w:bookmarkEnd w:id="5"/>
       <w:r>
         <w:rPr>
           <w:rFonts w:ascii="Arial" w:eastAsia="宋体" w:hAnsi="Arial" w:cs="Arial"/>
@@ -2347,6 +3990,7 @@
         </w:rPr>
         <w:t>二、配置</w:t>
       </w:r>
+      <w:bookmarkEnd w:id="6"/>
     </w:p>
     <w:p>
       <w:pPr>
@@ -2956,8 +4600,9 @@
           <w:szCs w:val="28"/>
         </w:rPr>
       </w:pPr>
-      <w:bookmarkStart w:id="2" w:name="t2"/>
-      <w:bookmarkEnd w:id="2"/>
+      <w:bookmarkStart w:id="7" w:name="t2"/>
+      <w:bookmarkStart w:id="8" w:name="_Toc521654724"/>
+      <w:bookmarkEnd w:id="7"/>
       <w:r>
         <w:rPr>
           <w:rFonts w:ascii="Arial" w:eastAsia="宋体" w:hAnsi="Arial" w:cs="Arial"/>
@@ -2982,6 +4627,7 @@
         </w:rPr>
         <w:t>删除文件</w:t>
       </w:r>
+      <w:bookmarkEnd w:id="8"/>
     </w:p>
     <w:p>
       <w:pPr>
@@ -3974,8 +5620,9 @@
           <w:szCs w:val="28"/>
         </w:rPr>
       </w:pPr>
-      <w:bookmarkStart w:id="3" w:name="t3"/>
-      <w:bookmarkEnd w:id="3"/>
+      <w:bookmarkStart w:id="9" w:name="t3"/>
+      <w:bookmarkStart w:id="10" w:name="_Toc521654725"/>
+      <w:bookmarkEnd w:id="9"/>
       <w:r>
         <w:rPr>
           <w:rFonts w:ascii="Arial" w:eastAsia="宋体" w:hAnsi="Arial" w:cs="Arial"/>
@@ -3984,6 +5631,7 @@
         </w:rPr>
         <w:t>四、代码提交</w:t>
       </w:r>
+      <w:bookmarkEnd w:id="10"/>
     </w:p>
     <w:p>
       <w:pPr>
@@ -4879,8 +6527,9 @@
           <w:szCs w:val="28"/>
         </w:rPr>
       </w:pPr>
-      <w:bookmarkStart w:id="4" w:name="t4"/>
-      <w:bookmarkEnd w:id="4"/>
+      <w:bookmarkStart w:id="11" w:name="t4"/>
+      <w:bookmarkStart w:id="12" w:name="_Toc521654726"/>
+      <w:bookmarkEnd w:id="11"/>
       <w:r>
         <w:rPr>
           <w:rFonts w:ascii="Arial" w:eastAsia="宋体" w:hAnsi="Arial" w:cs="Arial"/>
@@ -4889,6 +6538,7 @@
         </w:rPr>
         <w:t>五、分支</w:t>
       </w:r>
+      <w:bookmarkEnd w:id="12"/>
     </w:p>
     <w:p>
       <w:pPr>
@@ -6164,8 +7814,6 @@
           <w:szCs w:val="20"/>
         </w:rPr>
       </w:pPr>
-      <w:bookmarkStart w:id="5" w:name="_GoBack"/>
-      <w:bookmarkEnd w:id="5"/>
     </w:p>
     <w:p>
       <w:pPr>
@@ -7642,8 +9290,9 @@
           <w:szCs w:val="28"/>
         </w:rPr>
       </w:pPr>
-      <w:bookmarkStart w:id="6" w:name="t5"/>
-      <w:bookmarkEnd w:id="6"/>
+      <w:bookmarkStart w:id="13" w:name="t5"/>
+      <w:bookmarkStart w:id="14" w:name="_Toc521654727"/>
+      <w:bookmarkEnd w:id="13"/>
       <w:r>
         <w:rPr>
           <w:rFonts w:ascii="Arial" w:eastAsia="宋体" w:hAnsi="Arial" w:cs="Arial"/>
@@ -7652,6 +9301,7 @@
         </w:rPr>
         <w:t>六、标签</w:t>
       </w:r>
+      <w:bookmarkEnd w:id="14"/>
     </w:p>
     <w:p>
       <w:pPr>
@@ -8918,8 +10568,9 @@
           <w:szCs w:val="28"/>
         </w:rPr>
       </w:pPr>
-      <w:bookmarkStart w:id="7" w:name="t6"/>
-      <w:bookmarkEnd w:id="7"/>
+      <w:bookmarkStart w:id="15" w:name="t6"/>
+      <w:bookmarkStart w:id="16" w:name="_Toc521654728"/>
+      <w:bookmarkEnd w:id="15"/>
       <w:r>
         <w:rPr>
           <w:rFonts w:ascii="Arial" w:eastAsia="宋体" w:hAnsi="Arial" w:cs="Arial"/>
@@ -8928,6 +10579,7 @@
         </w:rPr>
         <w:t>七、查看信息</w:t>
       </w:r>
+      <w:bookmarkEnd w:id="16"/>
     </w:p>
     <w:p>
       <w:pPr>
@@ -11916,8 +13568,9 @@
           <w:szCs w:val="28"/>
         </w:rPr>
       </w:pPr>
-      <w:bookmarkStart w:id="8" w:name="t7"/>
-      <w:bookmarkEnd w:id="8"/>
+      <w:bookmarkStart w:id="17" w:name="t7"/>
+      <w:bookmarkStart w:id="18" w:name="_Toc521654729"/>
+      <w:bookmarkEnd w:id="17"/>
       <w:r>
         <w:rPr>
           <w:rFonts w:ascii="Arial" w:eastAsia="宋体" w:hAnsi="Arial" w:cs="Arial"/>
@@ -11926,6 +13579,7 @@
         </w:rPr>
         <w:t>八、远程同步</w:t>
       </w:r>
+      <w:bookmarkEnd w:id="18"/>
     </w:p>
     <w:p>
       <w:pPr>
@@ -13138,8 +14792,9 @@
           <w:szCs w:val="28"/>
         </w:rPr>
       </w:pPr>
-      <w:bookmarkStart w:id="9" w:name="t8"/>
-      <w:bookmarkEnd w:id="9"/>
+      <w:bookmarkStart w:id="19" w:name="t8"/>
+      <w:bookmarkStart w:id="20" w:name="_Toc521654730"/>
+      <w:bookmarkEnd w:id="19"/>
       <w:r>
         <w:rPr>
           <w:rFonts w:ascii="Arial" w:eastAsia="宋体" w:hAnsi="Arial" w:cs="Arial"/>
@@ -13148,6 +14803,7 @@
         </w:rPr>
         <w:t>九、撤销</w:t>
       </w:r>
+      <w:bookmarkEnd w:id="20"/>
     </w:p>
     <w:p>
       <w:pPr>
@@ -14679,8 +16335,9 @@
           <w:szCs w:val="28"/>
         </w:rPr>
       </w:pPr>
-      <w:bookmarkStart w:id="10" w:name="t9"/>
-      <w:bookmarkEnd w:id="10"/>
+      <w:bookmarkStart w:id="21" w:name="t9"/>
+      <w:bookmarkStart w:id="22" w:name="_Toc521654731"/>
+      <w:bookmarkEnd w:id="21"/>
       <w:r>
         <w:rPr>
           <w:rFonts w:ascii="Arial" w:eastAsia="宋体" w:hAnsi="Arial" w:cs="Arial"/>
@@ -14689,6 +16346,7 @@
         </w:rPr>
         <w:t>十、其他</w:t>
       </w:r>
+      <w:bookmarkEnd w:id="22"/>
     </w:p>
     <w:p>
       <w:pPr>
@@ -14836,6 +16494,7 @@
           <w:color w:val="000000" w:themeColor="text1"/>
         </w:rPr>
       </w:pPr>
+      <w:bookmarkStart w:id="23" w:name="_Toc521654732"/>
       <w:r>
         <w:rPr>
           <w:rFonts w:ascii="Arial" w:hAnsi="Arial" w:cs="Arial" w:hint="eastAsia"/>
@@ -14844,6 +16503,7 @@
         </w:rPr>
         <w:t>原理图</w:t>
       </w:r>
+      <w:bookmarkEnd w:id="23"/>
     </w:p>
     <w:p>
       <w:pPr>
@@ -14855,13 +16515,15 @@
           <w:szCs w:val="28"/>
         </w:rPr>
       </w:pPr>
-      <w:hyperlink r:id="rId9" w:tgtFrame="_blank" w:history="1">
+      <w:hyperlink r:id="rId10" w:tgtFrame="_blank" w:history="1">
+        <w:bookmarkStart w:id="24" w:name="_Toc521654733"/>
         <w:r>
           <w:rPr>
             <w:rFonts w:eastAsia="宋体"/>
           </w:rPr>
           <w:t>本地仓库构成</w:t>
         </w:r>
+        <w:bookmarkEnd w:id="24"/>
       </w:hyperlink>
     </w:p>
     <w:p>
@@ -14896,7 +16558,7 @@
                     </pic:cNvPicPr>
                   </pic:nvPicPr>
                   <pic:blipFill>
-                    <a:blip r:embed="rId10" cstate="print">
+                    <a:blip r:embed="rId11" cstate="print">
                       <a:extLst>
                         <a:ext uri="{28A0092B-C50C-407E-A947-70E740481C1C}">
                           <a14:useLocalDpi xmlns:a14="http://schemas.microsoft.com/office/drawing/2010/main" val="0"/>
@@ -14938,13 +16600,15 @@
           <w:szCs w:val="28"/>
         </w:rPr>
       </w:pPr>
-      <w:hyperlink r:id="rId11" w:tgtFrame="_blank" w:history="1">
+      <w:hyperlink r:id="rId12" w:tgtFrame="_blank" w:history="1">
+        <w:bookmarkStart w:id="25" w:name="_Toc521654734"/>
         <w:r>
           <w:rPr>
             <w:rFonts w:eastAsia="宋体"/>
           </w:rPr>
           <w:t>本地仓库文件状态流转</w:t>
         </w:r>
+        <w:bookmarkEnd w:id="25"/>
       </w:hyperlink>
     </w:p>
     <w:p>
@@ -14978,7 +16642,7 @@
                     </pic:cNvPicPr>
                   </pic:nvPicPr>
                   <pic:blipFill>
-                    <a:blip r:embed="rId12" cstate="print">
+                    <a:blip r:embed="rId13" cstate="print">
                       <a:extLst>
                         <a:ext uri="{28A0092B-C50C-407E-A947-70E740481C1C}">
                           <a14:useLocalDpi xmlns:a14="http://schemas.microsoft.com/office/drawing/2010/main" val="0"/>
@@ -15018,13 +16682,15 @@
           <w:rFonts w:eastAsia="宋体"/>
         </w:rPr>
       </w:pPr>
-      <w:hyperlink r:id="rId13" w:tgtFrame="_blank" w:history="1">
+      <w:hyperlink r:id="rId14" w:tgtFrame="_blank" w:history="1">
+        <w:bookmarkStart w:id="26" w:name="_Toc521654735"/>
         <w:r>
           <w:rPr>
             <w:rFonts w:eastAsia="宋体"/>
           </w:rPr>
           <w:t>远程操作管理</w:t>
         </w:r>
+        <w:bookmarkEnd w:id="26"/>
       </w:hyperlink>
     </w:p>
     <w:p>
@@ -15059,7 +16725,7 @@
                     </pic:cNvPicPr>
                   </pic:nvPicPr>
                   <pic:blipFill>
-                    <a:blip r:embed="rId14">
+                    <a:blip r:embed="rId15">
                       <a:extLst>
                         <a:ext uri="{28A0092B-C50C-407E-A947-70E740481C1C}">
                           <a14:useLocalDpi xmlns:a14="http://schemas.microsoft.com/office/drawing/2010/main" val="0"/>
@@ -15099,13 +16765,15 @@
           <w:rFonts w:eastAsia="宋体"/>
         </w:rPr>
       </w:pPr>
-      <w:hyperlink r:id="rId15" w:tgtFrame="_blank" w:history="1">
+      <w:hyperlink r:id="rId16" w:tgtFrame="_blank" w:history="1">
+        <w:bookmarkStart w:id="27" w:name="_Toc521654736"/>
         <w:r>
           <w:rPr>
             <w:rFonts w:eastAsia="宋体"/>
           </w:rPr>
           <w:t>使用规范流程</w:t>
         </w:r>
+        <w:bookmarkEnd w:id="27"/>
       </w:hyperlink>
     </w:p>
     <w:p>
@@ -15140,7 +16808,7 @@
                     </pic:cNvPicPr>
                   </pic:nvPicPr>
                   <pic:blipFill>
-                    <a:blip r:embed="rId16">
+                    <a:blip r:embed="rId17">
                       <a:extLst>
                         <a:ext uri="{28A0092B-C50C-407E-A947-70E740481C1C}">
                           <a14:useLocalDpi xmlns:a14="http://schemas.microsoft.com/office/drawing/2010/main" val="0"/>
@@ -15205,13 +16873,15 @@
           <w:rFonts w:eastAsia="宋体"/>
         </w:rPr>
       </w:pPr>
-      <w:hyperlink r:id="rId17" w:tgtFrame="_blank" w:history="1">
+      <w:hyperlink r:id="rId18" w:tgtFrame="_blank" w:history="1">
+        <w:bookmarkStart w:id="28" w:name="_Toc521654737"/>
         <w:r>
           <w:rPr>
             <w:rFonts w:eastAsia="宋体"/>
           </w:rPr>
           <w:t>分支模型</w:t>
         </w:r>
+        <w:bookmarkEnd w:id="28"/>
       </w:hyperlink>
     </w:p>
     <w:p>
@@ -15245,7 +16915,7 @@
                     </pic:cNvPicPr>
                   </pic:nvPicPr>
                   <pic:blipFill>
-                    <a:blip r:embed="rId18">
+                    <a:blip r:embed="rId19">
                       <a:extLst>
                         <a:ext uri="{28A0092B-C50C-407E-A947-70E740481C1C}">
                           <a14:useLocalDpi xmlns:a14="http://schemas.microsoft.com/office/drawing/2010/main" val="0"/>
@@ -15287,7 +16957,7 @@
       </w:pPr>
     </w:p>
     <w:sectPr>
-      <w:footerReference w:type="default" r:id="rId19"/>
+      <w:footerReference w:type="default" r:id="rId20"/>
       <w:pgSz w:w="12240" w:h="15840"/>
       <w:pgMar w:top="1440" w:right="1800" w:bottom="1440" w:left="1800" w:header="720" w:footer="720" w:gutter="0"/>
       <w:cols w:space="720"/>
@@ -15356,7 +17026,7 @@
           <w:rPr>
             <w:noProof/>
           </w:rPr>
-          <w:t>11</w:t>
+          <w:t>2</w:t>
         </w:r>
         <w:r>
           <w:rPr>
@@ -18070,7 +19740,6 @@
     <w:name w:val="Hyperlink"/>
     <w:basedOn w:val="DefaultParagraphFont"/>
     <w:uiPriority w:val="99"/>
-    <w:semiHidden/>
     <w:unhideWhenUsed/>
     <w:rsid w:val="003F5F01"/>
     <w:rPr>
@@ -18248,6 +19917,49 @@
     <w:pPr>
       <w:ind w:left="720"/>
       <w:contextualSpacing/>
+    </w:pPr>
+  </w:style>
+  <w:style w:type="paragraph" w:styleId="TOCHeading">
+    <w:name w:val="TOC Heading"/>
+    <w:basedOn w:val="Heading1"/>
+    <w:next w:val="Normal"/>
+    <w:uiPriority w:val="39"/>
+    <w:unhideWhenUsed/>
+    <w:qFormat/>
+    <w:rsid w:val="00CF71E3"/>
+    <w:pPr>
+      <w:numPr>
+        <w:numId w:val="0"/>
+      </w:numPr>
+      <w:outlineLvl w:val="9"/>
+    </w:pPr>
+    <w:rPr>
+      <w:lang w:eastAsia="en-US"/>
+    </w:rPr>
+  </w:style>
+  <w:style w:type="paragraph" w:styleId="TOC1">
+    <w:name w:val="toc 1"/>
+    <w:basedOn w:val="Normal"/>
+    <w:next w:val="Normal"/>
+    <w:autoRedefine/>
+    <w:uiPriority w:val="39"/>
+    <w:unhideWhenUsed/>
+    <w:rsid w:val="00CF71E3"/>
+    <w:pPr>
+      <w:spacing w:after="100"/>
+    </w:pPr>
+  </w:style>
+  <w:style w:type="paragraph" w:styleId="TOC2">
+    <w:name w:val="toc 2"/>
+    <w:basedOn w:val="Normal"/>
+    <w:next w:val="Normal"/>
+    <w:autoRedefine/>
+    <w:uiPriority w:val="39"/>
+    <w:unhideWhenUsed/>
+    <w:rsid w:val="00CF71E3"/>
+    <w:pPr>
+      <w:spacing w:after="100"/>
+      <w:ind w:left="220"/>
     </w:pPr>
   </w:style>
 </w:styles>
@@ -18512,4 +20224,16 @@
     </a:ext>
   </a:extLst>
 </a:theme>
+</file>
+
+<file path=customXml/item1.xml><?xml version="1.0" encoding="utf-8"?>
+<b:Sources xmlns:b="http://schemas.openxmlformats.org/officeDocument/2006/bibliography" xmlns="http://schemas.openxmlformats.org/officeDocument/2006/bibliography" SelectedStyle="\APASixthEditionOfficeOnline.xsl" StyleName="APA" Version="6"/>
+</file>
+
+<file path=customXml/itemProps1.xml><?xml version="1.0" encoding="utf-8"?>
+<ds:datastoreItem xmlns:ds="http://schemas.openxmlformats.org/officeDocument/2006/customXml" ds:itemID="{80191003-2DD1-42DA-9674-42DAC51CACA1}">
+  <ds:schemaRefs>
+    <ds:schemaRef ds:uri="http://schemas.openxmlformats.org/officeDocument/2006/bibliography"/>
+  </ds:schemaRefs>
+</ds:datastoreItem>
 </file>
</xml_diff>